<commit_message>
Fixed hw4 issue, correct hash now
</commit_message>
<xml_diff>
--- a/hw4/hw4.docx
+++ b/hw4/hw4.docx
@@ -1,6 +1,6 @@
 
 <file path=word/document.xml><?xml version="1.0" encoding="utf-8"?>
-<w:document xmlns:wpc="http://schemas.microsoft.com/office/word/2010/wordprocessingCanvas" xmlns:cx="http://schemas.microsoft.com/office/drawing/2014/chartex" xmlns:cx1="http://schemas.microsoft.com/office/drawing/2015/9/8/chartex" xmlns:cx2="http://schemas.microsoft.com/office/drawing/2015/10/21/chartex" xmlns:cx3="http://schemas.microsoft.com/office/drawing/2016/5/9/chartex" xmlns:cx4="http://schemas.microsoft.com/office/drawing/2016/5/10/chartex" xmlns:cx5="http://schemas.microsoft.com/office/drawing/2016/5/11/chartex" xmlns:cx6="http://schemas.microsoft.com/office/drawing/2016/5/12/chartex" xmlns:cx7="http://schemas.microsoft.com/office/drawing/2016/5/13/chartex" xmlns:cx8="http://schemas.microsoft.com/office/drawing/2016/5/14/chartex" xmlns:mc="http://schemas.openxmlformats.org/markup-compatibility/2006" xmlns:aink="http://schemas.microsoft.com/office/drawing/2016/ink" xmlns:am3d="http://schemas.microsoft.com/office/drawing/2017/model3d" xmlns:o="urn:schemas-microsoft-com:office:office" xmlns:r="http://schemas.openxmlformats.org/officeDocument/2006/relationships" xmlns:m="http://schemas.openxmlformats.org/officeDocument/2006/math" xmlns:v="urn:schemas-microsoft-com:vml" xmlns:wp14="http://schemas.microsoft.com/office/word/2010/wordprocessingDrawing" xmlns:wp="http://schemas.openxmlformats.org/drawingml/2006/wordprocessingDrawing" xmlns:w10="urn:schemas-microsoft-com:office:word" xmlns:w="http://schemas.openxmlformats.org/wordprocessingml/2006/main" xmlns:w14="http://schemas.microsoft.com/office/word/2010/wordml" xmlns:w15="http://schemas.microsoft.com/office/word/2012/wordml" xmlns:w16cid="http://schemas.microsoft.com/office/word/2016/wordml/cid" xmlns:w16se="http://schemas.microsoft.com/office/word/2015/wordml/symex" xmlns:wpg="http://schemas.microsoft.com/office/word/2010/wordprocessingGroup" xmlns:wpi="http://schemas.microsoft.com/office/word/2010/wordprocessingInk" xmlns:wne="http://schemas.microsoft.com/office/word/2006/wordml" xmlns:wps="http://schemas.microsoft.com/office/word/2010/wordprocessingShape" mc:Ignorable="w14 w15 w16se w16cid wp14">
+<w:document xmlns:wpc="http://schemas.microsoft.com/office/word/2010/wordprocessingCanvas" xmlns:cx="http://schemas.microsoft.com/office/drawing/2014/chartex" xmlns:cx1="http://schemas.microsoft.com/office/drawing/2015/9/8/chartex" xmlns:mc="http://schemas.openxmlformats.org/markup-compatibility/2006" xmlns:o="urn:schemas-microsoft-com:office:office" xmlns:r="http://schemas.openxmlformats.org/officeDocument/2006/relationships" xmlns:m="http://schemas.openxmlformats.org/officeDocument/2006/math" xmlns:v="urn:schemas-microsoft-com:vml" xmlns:wp14="http://schemas.microsoft.com/office/word/2010/wordprocessingDrawing" xmlns:wp="http://schemas.openxmlformats.org/drawingml/2006/wordprocessingDrawing" xmlns:w10="urn:schemas-microsoft-com:office:word" xmlns:w="http://schemas.openxmlformats.org/wordprocessingml/2006/main" xmlns:w14="http://schemas.microsoft.com/office/word/2010/wordml" xmlns:w15="http://schemas.microsoft.com/office/word/2012/wordml" xmlns:w16se="http://schemas.microsoft.com/office/word/2015/wordml/symex" xmlns:wpg="http://schemas.microsoft.com/office/word/2010/wordprocessingGroup" xmlns:wpi="http://schemas.microsoft.com/office/word/2010/wordprocessingInk" xmlns:wne="http://schemas.microsoft.com/office/word/2006/wordml" xmlns:wps="http://schemas.microsoft.com/office/word/2010/wordprocessingShape" mc:Ignorable="w14 w15 w16se wp14">
   <w:body>
     <w:p>
       <w:pPr>
@@ -10,23 +10,13 @@
           <w:szCs w:val="45"/>
         </w:rPr>
       </w:pPr>
-      <w:proofErr w:type="spellStart"/>
       <w:r>
         <w:rPr>
           <w:rFonts w:ascii="Arial" w:hAnsi="Arial" w:cs="Arial"/>
           <w:sz w:val="45"/>
           <w:szCs w:val="45"/>
         </w:rPr>
-        <w:t>CpS</w:t>
-      </w:r>
-      <w:proofErr w:type="spellEnd"/>
-      <w:r>
-        <w:rPr>
-          <w:rFonts w:ascii="Arial" w:hAnsi="Arial" w:cs="Arial"/>
-          <w:sz w:val="45"/>
-          <w:szCs w:val="45"/>
-        </w:rPr>
-        <w:t xml:space="preserve"> 230 Homework 4</w:t>
+        <w:t>CpS 230 Homework 4</w:t>
       </w:r>
     </w:p>
     <w:p>
@@ -308,7 +298,6 @@
                 <w:szCs w:val="18"/>
               </w:rPr>
             </w:pPr>
-            <w:proofErr w:type="spellStart"/>
             <w:r>
               <w:rPr>
                 <w:rFonts w:ascii="Arial" w:eastAsia="Times New Roman" w:hAnsi="Arial" w:cs="Arial"/>
@@ -320,7 +309,6 @@
               </w:rPr>
               <w:t>bat.text</w:t>
             </w:r>
-            <w:proofErr w:type="spellEnd"/>
           </w:p>
         </w:tc>
         <w:tc>
@@ -442,7 +430,6 @@
                 <w:szCs w:val="18"/>
               </w:rPr>
             </w:pPr>
-            <w:proofErr w:type="spellStart"/>
             <w:r>
               <w:rPr>
                 <w:rFonts w:ascii="Arial" w:eastAsia="Times New Roman" w:hAnsi="Arial" w:cs="Arial"/>
@@ -454,7 +441,6 @@
               </w:rPr>
               <w:t>fox.text</w:t>
             </w:r>
-            <w:proofErr w:type="spellEnd"/>
           </w:p>
         </w:tc>
         <w:tc>
@@ -576,7 +562,6 @@
                 <w:szCs w:val="18"/>
               </w:rPr>
             </w:pPr>
-            <w:proofErr w:type="spellStart"/>
             <w:r>
               <w:rPr>
                 <w:rFonts w:ascii="Arial" w:eastAsia="Times New Roman" w:hAnsi="Arial" w:cs="Arial"/>
@@ -588,7 +573,6 @@
               </w:rPr>
               <w:t>bat.data</w:t>
             </w:r>
-            <w:proofErr w:type="spellEnd"/>
           </w:p>
         </w:tc>
         <w:tc>
@@ -710,7 +694,6 @@
                 <w:szCs w:val="18"/>
               </w:rPr>
             </w:pPr>
-            <w:proofErr w:type="spellStart"/>
             <w:r>
               <w:rPr>
                 <w:rFonts w:ascii="Arial" w:eastAsia="Times New Roman" w:hAnsi="Arial" w:cs="Arial"/>
@@ -722,7 +705,6 @@
               </w:rPr>
               <w:t>fox.data</w:t>
             </w:r>
-            <w:proofErr w:type="spellEnd"/>
           </w:p>
         </w:tc>
         <w:tc>
@@ -1123,7 +1105,6 @@
                 <w:szCs w:val="18"/>
               </w:rPr>
             </w:pPr>
-            <w:proofErr w:type="spellStart"/>
             <w:r>
               <w:rPr>
                 <w:rFonts w:ascii="Arial" w:eastAsia="Times New Roman" w:hAnsi="Arial" w:cs="Arial"/>
@@ -1135,7 +1116,6 @@
               </w:rPr>
               <w:t>fox.text</w:t>
             </w:r>
-            <w:proofErr w:type="spellEnd"/>
           </w:p>
         </w:tc>
         <w:tc>
@@ -1268,7 +1248,6 @@
                 <w:szCs w:val="18"/>
               </w:rPr>
             </w:pPr>
-            <w:proofErr w:type="spellStart"/>
             <w:r>
               <w:rPr>
                 <w:rFonts w:ascii="Arial" w:eastAsia="Times New Roman" w:hAnsi="Arial" w:cs="Arial"/>
@@ -1280,7 +1259,6 @@
               </w:rPr>
               <w:t>golf_cart</w:t>
             </w:r>
-            <w:proofErr w:type="spellEnd"/>
           </w:p>
         </w:tc>
         <w:tc>
@@ -1313,7 +1291,6 @@
                 <w:szCs w:val="18"/>
               </w:rPr>
             </w:pPr>
-            <w:proofErr w:type="spellStart"/>
             <w:r>
               <w:rPr>
                 <w:rFonts w:ascii="Arial" w:eastAsia="Times New Roman" w:hAnsi="Arial" w:cs="Arial"/>
@@ -1325,7 +1302,6 @@
               </w:rPr>
               <w:t>fox.data</w:t>
             </w:r>
-            <w:proofErr w:type="spellEnd"/>
           </w:p>
         </w:tc>
         <w:tc>
@@ -1501,7 +1477,6 @@
                 <w:szCs w:val="18"/>
               </w:rPr>
             </w:pPr>
-            <w:proofErr w:type="spellStart"/>
             <w:r>
               <w:rPr>
                 <w:rFonts w:ascii="Arial" w:eastAsia="Times New Roman" w:hAnsi="Arial" w:cs="Arial"/>
@@ -1513,7 +1488,6 @@
               </w:rPr>
               <w:t>bat.text</w:t>
             </w:r>
-            <w:proofErr w:type="spellEnd"/>
           </w:p>
         </w:tc>
         <w:tc>
@@ -1689,7 +1663,6 @@
                 <w:szCs w:val="18"/>
               </w:rPr>
             </w:pPr>
-            <w:proofErr w:type="spellStart"/>
             <w:r>
               <w:rPr>
                 <w:rFonts w:ascii="Arial" w:eastAsia="Times New Roman" w:hAnsi="Arial" w:cs="Arial"/>
@@ -1701,7 +1674,6 @@
               </w:rPr>
               <w:t>bat.text</w:t>
             </w:r>
-            <w:proofErr w:type="spellEnd"/>
           </w:p>
         </w:tc>
         <w:tc>
@@ -2223,7 +2195,6 @@
                 <w:szCs w:val="18"/>
               </w:rPr>
             </w:pPr>
-            <w:proofErr w:type="spellStart"/>
             <w:r>
               <w:rPr>
                 <w:rFonts w:ascii="Arial" w:eastAsia="Times New Roman" w:hAnsi="Arial" w:cs="Arial"/>
@@ -2235,7 +2206,6 @@
               </w:rPr>
               <w:t>bat.text</w:t>
             </w:r>
-            <w:proofErr w:type="spellEnd"/>
           </w:p>
         </w:tc>
         <w:tc>
@@ -2365,7 +2335,6 @@
                 <w:szCs w:val="18"/>
               </w:rPr>
             </w:pPr>
-            <w:proofErr w:type="spellStart"/>
             <w:r>
               <w:rPr>
                 <w:rFonts w:ascii="Arial" w:eastAsia="Times New Roman" w:hAnsi="Arial" w:cs="Arial"/>
@@ -2377,7 +2346,6 @@
               </w:rPr>
               <w:t>bat.data</w:t>
             </w:r>
-            <w:proofErr w:type="spellEnd"/>
           </w:p>
         </w:tc>
         <w:tc>
@@ -2551,7 +2519,6 @@
                 <w:szCs w:val="18"/>
               </w:rPr>
             </w:pPr>
-            <w:proofErr w:type="spellStart"/>
             <w:r>
               <w:rPr>
                 <w:rFonts w:ascii="Arial" w:eastAsia="Times New Roman" w:hAnsi="Arial" w:cs="Arial"/>
@@ -2563,7 +2530,6 @@
               </w:rPr>
               <w:t>bat.text</w:t>
             </w:r>
-            <w:proofErr w:type="spellEnd"/>
           </w:p>
         </w:tc>
         <w:tc>
@@ -2693,7 +2659,6 @@
                 <w:szCs w:val="18"/>
               </w:rPr>
             </w:pPr>
-            <w:proofErr w:type="spellStart"/>
             <w:r>
               <w:rPr>
                 <w:rFonts w:ascii="Arial" w:eastAsia="Times New Roman" w:hAnsi="Arial" w:cs="Arial"/>
@@ -2705,7 +2670,6 @@
               </w:rPr>
               <w:t>golf_cart</w:t>
             </w:r>
-            <w:proofErr w:type="spellEnd"/>
           </w:p>
         </w:tc>
         <w:tc>
@@ -2879,7 +2843,6 @@
                 <w:szCs w:val="18"/>
               </w:rPr>
             </w:pPr>
-            <w:proofErr w:type="spellStart"/>
             <w:r>
               <w:rPr>
                 <w:rFonts w:ascii="Arial" w:eastAsia="Times New Roman" w:hAnsi="Arial" w:cs="Arial"/>
@@ -2891,7 +2854,6 @@
               </w:rPr>
               <w:t>bat.text</w:t>
             </w:r>
-            <w:proofErr w:type="spellEnd"/>
           </w:p>
         </w:tc>
         <w:tc>
@@ -3021,7 +2983,6 @@
                 <w:szCs w:val="18"/>
               </w:rPr>
             </w:pPr>
-            <w:proofErr w:type="spellStart"/>
             <w:r>
               <w:rPr>
                 <w:rFonts w:ascii="Arial" w:eastAsia="Times New Roman" w:hAnsi="Arial" w:cs="Arial"/>
@@ -3033,7 +2994,6 @@
               </w:rPr>
               <w:t>golf_cart</w:t>
             </w:r>
-            <w:proofErr w:type="spellEnd"/>
           </w:p>
         </w:tc>
         <w:tc>
@@ -3207,7 +3167,6 @@
                 <w:szCs w:val="18"/>
               </w:rPr>
             </w:pPr>
-            <w:proofErr w:type="spellStart"/>
             <w:r>
               <w:rPr>
                 <w:rFonts w:ascii="Arial" w:eastAsia="Times New Roman" w:hAnsi="Arial" w:cs="Arial"/>
@@ -3230,7 +3189,6 @@
               </w:rPr>
               <w:t>text</w:t>
             </w:r>
-            <w:proofErr w:type="spellEnd"/>
           </w:p>
         </w:tc>
         <w:tc>
@@ -3371,7 +3329,6 @@
                 <w:szCs w:val="18"/>
               </w:rPr>
             </w:pPr>
-            <w:proofErr w:type="spellStart"/>
             <w:r>
               <w:rPr>
                 <w:rFonts w:ascii="Arial" w:eastAsia="Times New Roman" w:hAnsi="Arial" w:cs="Arial"/>
@@ -3383,7 +3340,6 @@
               </w:rPr>
               <w:t>bat.data</w:t>
             </w:r>
-            <w:proofErr w:type="spellEnd"/>
           </w:p>
         </w:tc>
         <w:tc>
@@ -3557,7 +3513,6 @@
                 <w:szCs w:val="18"/>
               </w:rPr>
             </w:pPr>
-            <w:proofErr w:type="spellStart"/>
             <w:r>
               <w:rPr>
                 <w:rFonts w:ascii="Arial" w:eastAsia="Times New Roman" w:hAnsi="Arial" w:cs="Arial"/>
@@ -3569,7 +3524,6 @@
               </w:rPr>
               <w:t>bat.data</w:t>
             </w:r>
-            <w:proofErr w:type="spellEnd"/>
           </w:p>
         </w:tc>
         <w:tc>
@@ -3883,7 +3837,6 @@
                 <w:szCs w:val="18"/>
               </w:rPr>
             </w:pPr>
-            <w:proofErr w:type="spellStart"/>
             <w:r>
               <w:rPr>
                 <w:rFonts w:ascii="Arial" w:eastAsia="Times New Roman" w:hAnsi="Arial" w:cs="Arial"/>
@@ -3895,7 +3848,6 @@
               </w:rPr>
               <w:t>fox.text</w:t>
             </w:r>
-            <w:proofErr w:type="spellEnd"/>
           </w:p>
         </w:tc>
         <w:tc>
@@ -4025,7 +3977,6 @@
                 <w:szCs w:val="18"/>
               </w:rPr>
             </w:pPr>
-            <w:proofErr w:type="spellStart"/>
             <w:r>
               <w:rPr>
                 <w:rFonts w:ascii="Arial" w:eastAsia="Times New Roman" w:hAnsi="Arial" w:cs="Arial"/>
@@ -4037,7 +3988,6 @@
               </w:rPr>
               <w:t>fox.data</w:t>
             </w:r>
-            <w:proofErr w:type="spellEnd"/>
           </w:p>
         </w:tc>
         <w:tc>
@@ -4211,7 +4161,6 @@
                 <w:szCs w:val="18"/>
               </w:rPr>
             </w:pPr>
-            <w:proofErr w:type="spellStart"/>
             <w:r>
               <w:rPr>
                 <w:rFonts w:ascii="Arial" w:eastAsia="Times New Roman" w:hAnsi="Arial" w:cs="Arial"/>
@@ -4234,7 +4183,6 @@
               </w:rPr>
               <w:t>text</w:t>
             </w:r>
-            <w:proofErr w:type="spellEnd"/>
           </w:p>
         </w:tc>
         <w:tc>
@@ -4513,8 +4461,10 @@
                 <w:sz w:val="18"/>
                 <w:szCs w:val="18"/>
               </w:rPr>
-              <w:t>ffffffd2</w:t>
-            </w:r>
+              <w:t>ffffffd1</w:t>
+            </w:r>
+            <w:bookmarkStart w:id="0" w:name="_GoBack"/>
+            <w:bookmarkEnd w:id="0"/>
           </w:p>
         </w:tc>
       </w:tr>
@@ -4583,7 +4533,6 @@
         </w:rPr>
         <w:t> of your choice, construct the sequence of bytes produced by linking the given object files, saving it as </w:t>
       </w:r>
-      <w:proofErr w:type="spellStart"/>
       <w:r>
         <w:rPr>
           <w:rFonts w:ascii="Arial" w:eastAsia="Times New Roman" w:hAnsi="Arial" w:cs="Arial"/>
@@ -4595,7 +4544,6 @@
         </w:rPr>
         <w:t>image.bin</w:t>
       </w:r>
-      <w:proofErr w:type="spellEnd"/>
       <w:r>
         <w:rPr>
           <w:rFonts w:ascii="Arial" w:eastAsia="Times New Roman" w:hAnsi="Arial" w:cs="Arial"/>
@@ -4605,7 +4553,6 @@
         </w:rPr>
         <w:t> and submitting it electronically. </w:t>
       </w:r>
-      <w:proofErr w:type="spellStart"/>
       <w:r>
         <w:rPr>
           <w:rFonts w:ascii="Arial" w:eastAsia="Times New Roman" w:hAnsi="Arial" w:cs="Arial"/>
@@ -4617,7 +4564,6 @@
         </w:rPr>
         <w:t>image.bin</w:t>
       </w:r>
-      <w:proofErr w:type="spellEnd"/>
       <w:r>
         <w:rPr>
           <w:rFonts w:ascii="Arial" w:eastAsia="Times New Roman" w:hAnsi="Arial" w:cs="Arial"/>
@@ -4625,18 +4571,7 @@
           <w:sz w:val="21"/>
           <w:szCs w:val="21"/>
         </w:rPr>
-        <w:t> should be exactly 96 bytes long and should have an MD5 checksu</w:t>
-      </w:r>
-      <w:bookmarkStart w:id="0" w:name="_GoBack"/>
-      <w:bookmarkEnd w:id="0"/>
-      <w:r>
-        <w:rPr>
-          <w:rFonts w:ascii="Arial" w:eastAsia="Times New Roman" w:hAnsi="Arial" w:cs="Arial"/>
-          <w:color w:val="333333"/>
-          <w:sz w:val="21"/>
-          <w:szCs w:val="21"/>
-        </w:rPr>
-        <w:t>m of </w:t>
+        <w:t> should be exactly 96 bytes long and should have an MD5 checksum of </w:t>
       </w:r>
       <w:r>
         <w:rPr>
@@ -4670,7 +4605,7 @@
 </file>
 
 <file path=word/styles.xml><?xml version="1.0" encoding="utf-8"?>
-<w:styles xmlns:mc="http://schemas.openxmlformats.org/markup-compatibility/2006" xmlns:r="http://schemas.openxmlformats.org/officeDocument/2006/relationships" xmlns:w="http://schemas.openxmlformats.org/wordprocessingml/2006/main" xmlns:w14="http://schemas.microsoft.com/office/word/2010/wordml" xmlns:w15="http://schemas.microsoft.com/office/word/2012/wordml" xmlns:w16cid="http://schemas.microsoft.com/office/word/2016/wordml/cid" xmlns:w16se="http://schemas.microsoft.com/office/word/2015/wordml/symex" mc:Ignorable="w14 w15 w16se w16cid">
+<w:styles xmlns:mc="http://schemas.openxmlformats.org/markup-compatibility/2006" xmlns:r="http://schemas.openxmlformats.org/officeDocument/2006/relationships" xmlns:w="http://schemas.openxmlformats.org/wordprocessingml/2006/main" xmlns:w14="http://schemas.microsoft.com/office/word/2010/wordml" xmlns:w15="http://schemas.microsoft.com/office/word/2012/wordml" xmlns:w16se="http://schemas.microsoft.com/office/word/2015/wordml/symex" mc:Ignorable="w14 w15 w16se">
   <w:docDefaults>
     <w:rPrDefault>
       <w:rPr>
@@ -4686,7 +4621,7 @@
       </w:pPr>
     </w:pPrDefault>
   </w:docDefaults>
-  <w:latentStyles w:defLockedState="0" w:defUIPriority="99" w:defSemiHidden="0" w:defUnhideWhenUsed="0" w:defQFormat="0" w:count="375">
+  <w:latentStyles w:defLockedState="0" w:defUIPriority="99" w:defSemiHidden="0" w:defUnhideWhenUsed="0" w:defQFormat="0" w:count="371">
     <w:lsdException w:name="Normal" w:uiPriority="0" w:qFormat="1"/>
     <w:lsdException w:name="heading 1" w:uiPriority="9" w:qFormat="1"/>
     <w:lsdException w:name="heading 2" w:semiHidden="1" w:uiPriority="9" w:unhideWhenUsed="1" w:qFormat="1"/>
@@ -5058,10 +4993,6 @@
     <w:lsdException w:name="List Table 5 Dark Accent 6" w:uiPriority="50"/>
     <w:lsdException w:name="List Table 6 Colorful Accent 6" w:uiPriority="51"/>
     <w:lsdException w:name="List Table 7 Colorful Accent 6" w:uiPriority="52"/>
-    <w:lsdException w:name="Mention" w:semiHidden="1" w:unhideWhenUsed="1"/>
-    <w:lsdException w:name="Smart Hyperlink" w:semiHidden="1" w:unhideWhenUsed="1"/>
-    <w:lsdException w:name="Hashtag" w:semiHidden="1" w:unhideWhenUsed="1"/>
-    <w:lsdException w:name="Unresolved Mention" w:semiHidden="1" w:unhideWhenUsed="1"/>
   </w:latentStyles>
   <w:style w:type="paragraph" w:default="1" w:styleId="Normal">
     <w:name w:val="Normal"/>

</xml_diff>